<commit_message>
Begins adding create user and login functionality to API. Added User table to DB. Plan to use bcrypt to hash passwords.
</commit_message>
<xml_diff>
--- a/Project Docs.docx
+++ b/Project Docs.docx
@@ -661,39 +661,7 @@
                     <w:sz w:val="20"/>
                     <w:szCs w:val="20"/>
                   </w:rPr>
-                  <w:t>3</w:t>
-                </w:r>
-                <w:r>
-                  <w:rPr>
-                    <w:rFonts w:asciiTheme="minorHAnsi" w:hAnsiTheme="minorHAnsi" w:cs="Arial"/>
-                    <w:sz w:val="20"/>
-                    <w:szCs w:val="20"/>
-                  </w:rPr>
-                  <w:t>/</w:t>
-                </w:r>
-                <w:r>
-                  <w:rPr>
-                    <w:rFonts w:asciiTheme="minorHAnsi" w:hAnsiTheme="minorHAnsi" w:cs="Arial"/>
-                    <w:sz w:val="20"/>
-                    <w:szCs w:val="20"/>
-                  </w:rPr>
-                  <w:t>12</w:t>
-                </w:r>
-                <w:r>
-                  <w:rPr>
-                    <w:rFonts w:asciiTheme="minorHAnsi" w:hAnsiTheme="minorHAnsi" w:cs="Arial"/>
-                    <w:sz w:val="20"/>
-                    <w:szCs w:val="20"/>
-                  </w:rPr>
-                  <w:t>/202</w:t>
-                </w:r>
-                <w:r>
-                  <w:rPr>
-                    <w:rFonts w:asciiTheme="minorHAnsi" w:hAnsiTheme="minorHAnsi" w:cs="Arial"/>
-                    <w:sz w:val="20"/>
-                    <w:szCs w:val="20"/>
-                  </w:rPr>
-                  <w:t>3</w:t>
+                  <w:t>4/4/23</w:t>
                 </w:r>
               </w:p>
             </w:tc>
@@ -754,7 +722,7 @@
                     <w:sz w:val="20"/>
                     <w:szCs w:val="20"/>
                   </w:rPr>
-                  <w:t>2</w:t>
+                  <w:t>3</w:t>
                 </w:r>
               </w:p>
             </w:tc>
@@ -1591,16 +1559,19 @@
     </w:p>
     <w:p>
       <w:r>
-        <w:t xml:space="preserve">The app will support basic price tracking for user input gas stations. It will show what types of gas they have and any other amenities like a store or </w:t>
-      </w:r>
-      <w:r>
-        <w:t xml:space="preserve">EV charger. </w:t>
-      </w:r>
-      <w:r>
-        <w:t xml:space="preserve">There will also be options to sort the data </w:t>
-      </w:r>
-      <w:r>
-        <w:t>by things like price.</w:t>
+        <w:t xml:space="preserve">The gas tracker app currently supports basic functionality to display gas stations and the prices of the gas they sell. The app allows gas station managers to update, add, and remove gas prices with ease. The app also displays additional information such as the types of gas available and any other amenities like a store or EV charger. Furthermore, the data can be </w:t>
+      </w:r>
+      <w:r>
+        <w:t>filtered</w:t>
+      </w:r>
+      <w:r>
+        <w:t xml:space="preserve"> by various parameters like </w:t>
+      </w:r>
+      <w:r>
+        <w:t>company and fuel type</w:t>
+      </w:r>
+      <w:r>
+        <w:t>.</w:t>
       </w:r>
     </w:p>
     <w:p>
@@ -1651,22 +1622,80 @@
       </w:r>
     </w:p>
     <w:p>
-      <w:r>
-        <w:t xml:space="preserve">The app could be scaled up to allow for users to add their own prices as they get gas, taking the weight </w:t>
-      </w:r>
-      <w:r>
-        <w:t>off</w:t>
-      </w:r>
-      <w:r>
-        <w:t xml:space="preserve"> the location managers. </w:t>
-      </w:r>
-      <w:r>
-        <w:t xml:space="preserve">There could also be more detailed descriptions of the stations, like how many pumps there are, if they’re busy, or </w:t>
-      </w:r>
-      <w:r>
-        <w:t>the best time to get gas. There is a lot of room to grow.</w:t>
-      </w:r>
-    </w:p>
+      <w:pPr>
+        <w:pStyle w:val="NormalWeb"/>
+        <w:rPr>
+          <w:sz w:val="22"/>
+          <w:szCs w:val="22"/>
+        </w:rPr>
+      </w:pPr>
+      <w:r>
+        <w:rPr>
+          <w:sz w:val="22"/>
+          <w:szCs w:val="22"/>
+        </w:rPr>
+        <w:t xml:space="preserve">In the future, the gas tracker app could be scaled up to allow users to add their own gas prices as they get gas. This would reduce the workload on gas station managers and provide more accurate pricing information for users. Additionally, the app could include more detailed descriptions of the gas stations, such as the number of pumps available, busy times, and the best time to get gas. The app could also provide a feature to filter gas stations based on distance, availability of amenities, and </w:t>
+      </w:r>
+      <w:r>
+        <w:rPr>
+          <w:sz w:val="22"/>
+          <w:szCs w:val="22"/>
+        </w:rPr>
+        <w:t>a price limit</w:t>
+      </w:r>
+      <w:r>
+        <w:rPr>
+          <w:sz w:val="22"/>
+          <w:szCs w:val="22"/>
+        </w:rPr>
+        <w:t>.</w:t>
+      </w:r>
+    </w:p>
+    <w:p>
+      <w:pPr>
+        <w:pStyle w:val="NormalWeb"/>
+        <w:rPr>
+          <w:sz w:val="22"/>
+          <w:szCs w:val="22"/>
+        </w:rPr>
+      </w:pPr>
+      <w:r>
+        <w:rPr>
+          <w:sz w:val="22"/>
+          <w:szCs w:val="22"/>
+        </w:rPr>
+        <w:t>The</w:t>
+      </w:r>
+      <w:r>
+        <w:rPr>
+          <w:sz w:val="22"/>
+          <w:szCs w:val="22"/>
+        </w:rPr>
+        <w:t xml:space="preserve"> app could </w:t>
+      </w:r>
+      <w:r>
+        <w:rPr>
+          <w:sz w:val="22"/>
+          <w:szCs w:val="22"/>
+        </w:rPr>
+        <w:t xml:space="preserve">also </w:t>
+      </w:r>
+      <w:r>
+        <w:rPr>
+          <w:sz w:val="22"/>
+          <w:szCs w:val="22"/>
+        </w:rPr>
+        <w:t xml:space="preserve">implement authentication and authorization mechanisms to ensure data security and privacy. The users should have different levels of access, depending on their roles, such as guest, registered user, gas station manager, and app administrator. </w:t>
+      </w:r>
+      <w:r>
+        <w:rPr>
+          <w:sz w:val="22"/>
+          <w:szCs w:val="22"/>
+        </w:rPr>
+        <w:t>Logged in users could also do things like store favorite stations and have premade preferences based on the vehicle they drive, for example.</w:t>
+      </w:r>
+    </w:p>
+    <w:p/>
     <w:p/>
     <w:p>
       <w:pPr>
@@ -2017,6 +2046,18 @@
                 <w:rFonts w:asciiTheme="minorHAnsi" w:hAnsiTheme="minorHAnsi" w:cstheme="minorHAnsi"/>
               </w:rPr>
             </w:pPr>
+            <w:r>
+              <w:rPr>
+                <w:rFonts w:asciiTheme="minorHAnsi" w:hAnsiTheme="minorHAnsi" w:cstheme="minorHAnsi"/>
+              </w:rPr>
+              <w:t xml:space="preserve">Data about gas companies will be stored, such as their name, </w:t>
+            </w:r>
+            <w:r>
+              <w:rPr>
+                <w:rFonts w:asciiTheme="minorHAnsi" w:hAnsiTheme="minorHAnsi" w:cstheme="minorHAnsi"/>
+              </w:rPr>
+              <w:t>value, and their main gas station name.</w:t>
+            </w:r>
           </w:p>
         </w:tc>
       </w:tr>
@@ -2032,7 +2073,87 @@
                 <w:rFonts w:asciiTheme="minorHAnsi" w:hAnsiTheme="minorHAnsi" w:cstheme="minorHAnsi"/>
               </w:rPr>
             </w:pPr>
+            <w:r>
+              <w:rPr>
+                <w:rFonts w:asciiTheme="minorHAnsi" w:hAnsiTheme="minorHAnsi" w:cstheme="minorHAnsi"/>
+              </w:rPr>
+              <w:t>1005</w:t>
+            </w:r>
           </w:p>
+          <w:p>
+            <w:pPr>
+              <w:ind w:firstLine="0"/>
+              <w:rPr>
+                <w:rFonts w:asciiTheme="minorHAnsi" w:hAnsiTheme="minorHAnsi" w:cstheme="minorHAnsi"/>
+              </w:rPr>
+            </w:pPr>
+          </w:p>
+        </w:tc>
+        <w:tc>
+          <w:tcPr>
+            <w:tcW w:w="8547" w:type="dxa"/>
+          </w:tcPr>
+          <w:p>
+            <w:pPr>
+              <w:ind w:firstLine="0"/>
+              <w:rPr>
+                <w:rFonts w:asciiTheme="minorHAnsi" w:hAnsiTheme="minorHAnsi" w:cstheme="minorHAnsi"/>
+              </w:rPr>
+            </w:pPr>
+            <w:r>
+              <w:rPr>
+                <w:rFonts w:asciiTheme="minorHAnsi" w:hAnsiTheme="minorHAnsi" w:cstheme="minorHAnsi"/>
+              </w:rPr>
+              <w:t>Many fuel types can be added to stations, and they can each have individual prices</w:t>
+            </w:r>
+          </w:p>
+        </w:tc>
+      </w:tr>
+      <w:tr>
+        <w:tc>
+          <w:tcPr>
+            <w:tcW w:w="803" w:type="dxa"/>
+          </w:tcPr>
+          <w:p>
+            <w:pPr>
+              <w:ind w:firstLine="0"/>
+              <w:rPr>
+                <w:rFonts w:asciiTheme="minorHAnsi" w:hAnsiTheme="minorHAnsi" w:cstheme="minorHAnsi"/>
+              </w:rPr>
+            </w:pPr>
+            <w:r>
+              <w:rPr>
+                <w:rFonts w:asciiTheme="minorHAnsi" w:hAnsiTheme="minorHAnsi" w:cstheme="minorHAnsi"/>
+              </w:rPr>
+              <w:t>1006</w:t>
+            </w:r>
+          </w:p>
+        </w:tc>
+        <w:tc>
+          <w:tcPr>
+            <w:tcW w:w="8547" w:type="dxa"/>
+          </w:tcPr>
+          <w:p>
+            <w:pPr>
+              <w:ind w:firstLine="0"/>
+              <w:rPr>
+                <w:rFonts w:asciiTheme="minorHAnsi" w:hAnsiTheme="minorHAnsi" w:cstheme="minorHAnsi"/>
+              </w:rPr>
+            </w:pPr>
+            <w:r>
+              <w:rPr>
+                <w:rFonts w:asciiTheme="minorHAnsi" w:hAnsiTheme="minorHAnsi" w:cstheme="minorHAnsi"/>
+              </w:rPr>
+              <w:t>The app can provide a feature for users to search for gas stations based on specific criteria, such as availability of EV charging, car wash, or snacks.</w:t>
+            </w:r>
+          </w:p>
+        </w:tc>
+      </w:tr>
+      <w:tr>
+        <w:tc>
+          <w:tcPr>
+            <w:tcW w:w="803" w:type="dxa"/>
+          </w:tcPr>
           <w:p>
             <w:pPr>
               <w:ind w:firstLine="0"/>
@@ -2456,6 +2577,7 @@
           <w:sz w:val="24"/>
           <w:szCs w:val="24"/>
         </w:rPr>
+        <w:lastRenderedPageBreak/>
         <w:t>StationAddress</w:t>
       </w:r>
       <w:proofErr w:type="spellEnd"/>
@@ -4370,6 +4492,7 @@
           <w:rStyle w:val="hljs-keyword"/>
           <w:rFonts w:eastAsiaTheme="majorEastAsia"/>
         </w:rPr>
+        <w:lastRenderedPageBreak/>
         <w:t>VALUES</w:t>
       </w:r>
       <w:r>
@@ -5371,7 +5494,6 @@
           <w:rStyle w:val="hljs-keyword"/>
           <w:rFonts w:eastAsiaTheme="majorEastAsia"/>
         </w:rPr>
-        <w:lastRenderedPageBreak/>
         <w:t>INSERT</w:t>
       </w:r>
       <w:r>
@@ -11225,12 +11347,7 @@
 </file>
 
 <file path=customXml/item3.xml><?xml version="1.0" encoding="utf-8"?>
-<?mso-contentType ?>
-<FormTemplates xmlns="http://schemas.microsoft.com/sharepoint/v3/contenttype/forms">
-  <Display>DocumentLibraryForm</Display>
-  <Edit>DocumentLibraryForm</Edit>
-  <New>DocumentLibraryForm</New>
-</FormTemplates>
+<b:Sources xmlns:b="http://schemas.openxmlformats.org/officeDocument/2006/bibliography" xmlns="http://schemas.openxmlformats.org/officeDocument/2006/bibliography" SelectedStyle="\APA.XSL" StyleName="APA"/>
 </file>
 
 <file path=customXml/item4.xml><?xml version="1.0" encoding="utf-8"?>
@@ -11424,7 +11541,12 @@
 </file>
 
 <file path=customXml/item5.xml><?xml version="1.0" encoding="utf-8"?>
-<b:Sources xmlns:b="http://schemas.openxmlformats.org/officeDocument/2006/bibliography" xmlns="http://schemas.openxmlformats.org/officeDocument/2006/bibliography" SelectedStyle="\APA.XSL" StyleName="APA"/>
+<?mso-contentType ?>
+<FormTemplates xmlns="http://schemas.microsoft.com/sharepoint/v3/contenttype/forms">
+  <Display>DocumentLibraryForm</Display>
+  <Edit>DocumentLibraryForm</Edit>
+  <New>DocumentLibraryForm</New>
+</FormTemplates>
 </file>
 
 <file path=customXml/itemProps1.xml><?xml version="1.0" encoding="utf-8"?>
@@ -11446,9 +11568,9 @@
 </file>
 
 <file path=customXml/itemProps3.xml><?xml version="1.0" encoding="utf-8"?>
-<ds:datastoreItem xmlns:ds="http://schemas.openxmlformats.org/officeDocument/2006/customXml" ds:itemID="{23F26C92-E6A9-4C4D-A32B-B9694D8050CE}">
+<ds:datastoreItem xmlns:ds="http://schemas.openxmlformats.org/officeDocument/2006/customXml" ds:itemID="{3AFCEF26-E4D4-44A4-9987-F84A15122EA4}">
   <ds:schemaRefs>
-    <ds:schemaRef ds:uri="http://schemas.microsoft.com/sharepoint/v3/contenttype/forms"/>
+    <ds:schemaRef ds:uri="http://schemas.openxmlformats.org/officeDocument/2006/bibliography"/>
   </ds:schemaRefs>
 </ds:datastoreItem>
 </file>
@@ -11474,9 +11596,9 @@
 </file>
 
 <file path=customXml/itemProps5.xml><?xml version="1.0" encoding="utf-8"?>
-<ds:datastoreItem xmlns:ds="http://schemas.openxmlformats.org/officeDocument/2006/customXml" ds:itemID="{3AFCEF26-E4D4-44A4-9987-F84A15122EA4}">
+<ds:datastoreItem xmlns:ds="http://schemas.openxmlformats.org/officeDocument/2006/customXml" ds:itemID="{23F26C92-E6A9-4C4D-A32B-B9694D8050CE}">
   <ds:schemaRefs>
-    <ds:schemaRef ds:uri="http://schemas.openxmlformats.org/officeDocument/2006/bibliography"/>
+    <ds:schemaRef ds:uri="http://schemas.microsoft.com/sharepoint/v3/contenttype/forms"/>
   </ds:schemaRefs>
 </ds:datastoreItem>
 </file>
</xml_diff>

<commit_message>
Completes adding users with encrypted passwords and different roles
</commit_message>
<xml_diff>
--- a/Project Docs.docx
+++ b/Project Docs.docx
@@ -1,6 +1,6 @@
 
 <file path=word/document.xml><?xml version="1.0" encoding="utf-8"?>
-<w:document xmlns:wpc="http://schemas.microsoft.com/office/word/2010/wordprocessingCanvas" xmlns:cx="http://schemas.microsoft.com/office/drawing/2014/chartex" xmlns:cx1="http://schemas.microsoft.com/office/drawing/2015/9/8/chartex" xmlns:cx2="http://schemas.microsoft.com/office/drawing/2015/10/21/chartex" xmlns:cx3="http://schemas.microsoft.com/office/drawing/2016/5/9/chartex" xmlns:cx4="http://schemas.microsoft.com/office/drawing/2016/5/10/chartex" xmlns:cx5="http://schemas.microsoft.com/office/drawing/2016/5/11/chartex" xmlns:cx6="http://schemas.microsoft.com/office/drawing/2016/5/12/chartex" xmlns:cx7="http://schemas.microsoft.com/office/drawing/2016/5/13/chartex" xmlns:cx8="http://schemas.microsoft.com/office/drawing/2016/5/14/chartex" xmlns:mc="http://schemas.openxmlformats.org/markup-compatibility/2006" xmlns:aink="http://schemas.microsoft.com/office/drawing/2016/ink" xmlns:am3d="http://schemas.microsoft.com/office/drawing/2017/model3d" xmlns:o="urn:schemas-microsoft-com:office:office" xmlns:oel="http://schemas.microsoft.com/office/2019/extlst" xmlns:r="http://schemas.openxmlformats.org/officeDocument/2006/relationships" xmlns:m="http://schemas.openxmlformats.org/officeDocument/2006/math" xmlns:v="urn:schemas-microsoft-com:vml" xmlns:wp14="http://schemas.microsoft.com/office/word/2010/wordprocessingDrawing" xmlns:wp="http://schemas.openxmlformats.org/drawingml/2006/wordprocessingDrawing" xmlns:w10="urn:schemas-microsoft-com:office:word" xmlns:w="http://schemas.openxmlformats.org/wordprocessingml/2006/main" xmlns:w14="http://schemas.microsoft.com/office/word/2010/wordml" xmlns:w15="http://schemas.microsoft.com/office/word/2012/wordml" xmlns:w16cex="http://schemas.microsoft.com/office/word/2018/wordml/cex" xmlns:w16cid="http://schemas.microsoft.com/office/word/2016/wordml/cid" xmlns:w16="http://schemas.microsoft.com/office/word/2018/wordml" xmlns:w16sdtdh="http://schemas.microsoft.com/office/word/2020/wordml/sdtdatahash" xmlns:w16se="http://schemas.microsoft.com/office/word/2015/wordml/symex" xmlns:wpg="http://schemas.microsoft.com/office/word/2010/wordprocessingGroup" xmlns:wpi="http://schemas.microsoft.com/office/word/2010/wordprocessingInk" xmlns:wne="http://schemas.microsoft.com/office/word/2006/wordml" xmlns:wps="http://schemas.microsoft.com/office/word/2010/wordprocessingShape" mc:Ignorable="w14 w15 w16se w16cid w16 w16cex w16sdtdh wp14">
+<w:document xmlns:wpc="http://schemas.microsoft.com/office/word/2010/wordprocessingCanvas" xmlns:cx="http://schemas.microsoft.com/office/drawing/2014/chartex" xmlns:cx1="http://schemas.microsoft.com/office/drawing/2015/9/8/chartex" xmlns:cx2="http://schemas.microsoft.com/office/drawing/2015/10/21/chartex" xmlns:cx3="http://schemas.microsoft.com/office/drawing/2016/5/9/chartex" xmlns:cx4="http://schemas.microsoft.com/office/drawing/2016/5/10/chartex" xmlns:cx5="http://schemas.microsoft.com/office/drawing/2016/5/11/chartex" xmlns:cx6="http://schemas.microsoft.com/office/drawing/2016/5/12/chartex" xmlns:cx7="http://schemas.microsoft.com/office/drawing/2016/5/13/chartex" xmlns:cx8="http://schemas.microsoft.com/office/drawing/2016/5/14/chartex" xmlns:mc="http://schemas.openxmlformats.org/markup-compatibility/2006" xmlns:aink="http://schemas.microsoft.com/office/drawing/2016/ink" xmlns:am3d="http://schemas.microsoft.com/office/drawing/2017/model3d" xmlns:o="urn:schemas-microsoft-com:office:office" xmlns:oel="http://schemas.microsoft.com/office/2019/extlst" xmlns:r="http://schemas.openxmlformats.org/officeDocument/2006/relationships" xmlns:m="http://schemas.openxmlformats.org/officeDocument/2006/math" xmlns:v="urn:schemas-microsoft-com:vml" xmlns:wp14="http://schemas.microsoft.com/office/word/2010/wordprocessingDrawing" xmlns:wp="http://schemas.openxmlformats.org/drawingml/2006/wordprocessingDrawing" xmlns:w10="urn:schemas-microsoft-com:office:word" xmlns:w="http://schemas.openxmlformats.org/wordprocessingml/2006/main" xmlns:w14="http://schemas.microsoft.com/office/word/2010/wordml" xmlns:w15="http://schemas.microsoft.com/office/word/2012/wordml" xmlns:w16cex="http://schemas.microsoft.com/office/word/2018/wordml/cex" xmlns:w16cid="http://schemas.microsoft.com/office/word/2016/wordml/cid" xmlns:w16="http://schemas.microsoft.com/office/word/2018/wordml" xmlns:w16du="http://schemas.microsoft.com/office/word/2023/wordml/word16du" xmlns:w16sdtdh="http://schemas.microsoft.com/office/word/2020/wordml/sdtdatahash" xmlns:w16se="http://schemas.microsoft.com/office/word/2015/wordml/symex" xmlns:wpg="http://schemas.microsoft.com/office/word/2010/wordprocessingGroup" xmlns:wpi="http://schemas.microsoft.com/office/word/2010/wordprocessingInk" xmlns:wne="http://schemas.microsoft.com/office/word/2006/wordml" xmlns:wps="http://schemas.microsoft.com/office/word/2010/wordprocessingShape" mc:Ignorable="w14 w15 w16se w16cid w16 w16cex w16sdtdh wp14">
   <w:body>
     <w:sdt>
       <w:sdtPr>
@@ -1559,19 +1559,7 @@
     </w:p>
     <w:p>
       <w:r>
-        <w:t xml:space="preserve">The gas tracker app currently supports basic functionality to display gas stations and the prices of the gas they sell. The app allows gas station managers to update, add, and remove gas prices with ease. The app also displays additional information such as the types of gas available and any other amenities like a store or EV charger. Furthermore, the data can be </w:t>
-      </w:r>
-      <w:r>
-        <w:t>filtered</w:t>
-      </w:r>
-      <w:r>
-        <w:t xml:space="preserve"> by various parameters like </w:t>
-      </w:r>
-      <w:r>
-        <w:t>company and fuel type</w:t>
-      </w:r>
-      <w:r>
-        <w:t>.</w:t>
+        <w:t>The gas tracker app currently supports basic functionality to display gas stations and the prices of the gas they sell. The app allows gas station managers to update, add, and remove gas prices with ease. The app also displays additional information such as the types of gas available and any other amenities like a store or EV charger. Furthermore, the data can be filtered by various parameters like company and fuel type.</w:t>
       </w:r>
     </w:p>
     <w:p>
@@ -2900,6 +2888,9 @@
       <w:pPr>
         <w:ind w:firstLine="0"/>
       </w:pPr>
+      <w:r>
+        <w:t>SQL DDL and DML</w:t>
+      </w:r>
     </w:p>
     <w:p>
       <w:pPr>
@@ -2911,7 +2902,7 @@
         <w:ind w:firstLine="0"/>
       </w:pPr>
       <w:r>
-        <w:t>SQL DDL and DML</w:t>
+        <w:t>To Create Tables</w:t>
       </w:r>
     </w:p>
     <w:p>
@@ -2921,19 +2912,6 @@
     </w:p>
     <w:p>
       <w:pPr>
-        <w:ind w:firstLine="0"/>
-      </w:pPr>
-      <w:r>
-        <w:t>To Create Tables</w:t>
-      </w:r>
-    </w:p>
-    <w:p>
-      <w:pPr>
-        <w:ind w:firstLine="0"/>
-      </w:pPr>
-    </w:p>
-    <w:p>
-      <w:pPr>
         <w:pStyle w:val="HTMLPreformatted"/>
         <w:rPr>
           <w:rStyle w:val="HTMLCode"/>
@@ -2974,7 +2952,6 @@
         <w:pStyle w:val="HTMLPreformatted"/>
         <w:rPr>
           <w:rStyle w:val="HTMLCode"/>
-          <w:rFonts w:eastAsiaTheme="majorEastAsia"/>
         </w:rPr>
       </w:pPr>
       <w:r>
@@ -3009,13 +2986,23 @@
       </w:r>
       <w:r>
         <w:rPr>
-          <w:rStyle w:val="HTMLCode"/>
+          <w:rStyle w:val="hljs-type"/>
           <w:rFonts w:eastAsiaTheme="majorEastAsia"/>
         </w:rPr>
         <w:t xml:space="preserve"> </w:t>
       </w:r>
       <w:r>
         <w:rPr>
+          <w:rStyle w:val="HTMLCode"/>
+          <w:rFonts w:eastAsiaTheme="majorEastAsia"/>
+        </w:rPr>
+        <w:t>AUTO_INCREMENT</w:t>
+      </w:r>
+      <w:r>
+        <w:t xml:space="preserve"> </w:t>
+      </w:r>
+      <w:r>
+        <w:rPr>
           <w:rStyle w:val="hljs-keyword"/>
           <w:rFonts w:eastAsiaTheme="majorEastAsia"/>
         </w:rPr>
@@ -3356,7 +3343,6 @@
         <w:pStyle w:val="HTMLPreformatted"/>
         <w:rPr>
           <w:rStyle w:val="HTMLCode"/>
-          <w:rFonts w:eastAsiaTheme="majorEastAsia"/>
         </w:rPr>
       </w:pPr>
       <w:r>
@@ -3388,6 +3374,20 @@
           <w:rFonts w:eastAsiaTheme="majorEastAsia"/>
         </w:rPr>
         <w:t>INT</w:t>
+      </w:r>
+      <w:r>
+        <w:rPr>
+          <w:rStyle w:val="hljs-type"/>
+          <w:rFonts w:eastAsiaTheme="majorEastAsia"/>
+        </w:rPr>
+        <w:t xml:space="preserve"> </w:t>
+      </w:r>
+      <w:r>
+        <w:rPr>
+          <w:rStyle w:val="HTMLCode"/>
+          <w:rFonts w:eastAsiaTheme="majorEastAsia"/>
+        </w:rPr>
+        <w:t>AUTO_INCREMENT</w:t>
       </w:r>
       <w:r>
         <w:rPr>
@@ -3749,7 +3749,6 @@
         <w:pStyle w:val="HTMLPreformatted"/>
         <w:rPr>
           <w:rStyle w:val="HTMLCode"/>
-          <w:rFonts w:eastAsiaTheme="majorEastAsia"/>
         </w:rPr>
       </w:pPr>
       <w:r>
@@ -3791,6 +3790,16 @@
       </w:r>
       <w:r>
         <w:rPr>
+          <w:rStyle w:val="HTMLCode"/>
+          <w:rFonts w:eastAsiaTheme="majorEastAsia"/>
+        </w:rPr>
+        <w:t>AUTO_INCREMENT</w:t>
+      </w:r>
+      <w:r>
+        <w:t xml:space="preserve"> </w:t>
+      </w:r>
+      <w:r>
+        <w:rPr>
           <w:rStyle w:val="hljs-keyword"/>
           <w:rFonts w:eastAsiaTheme="majorEastAsia"/>
         </w:rPr>
@@ -3933,7 +3942,6 @@
         <w:pStyle w:val="HTMLPreformatted"/>
         <w:rPr>
           <w:rStyle w:val="HTMLCode"/>
-          <w:rFonts w:eastAsiaTheme="majorEastAsia"/>
         </w:rPr>
       </w:pPr>
       <w:r>
@@ -3965,6 +3973,20 @@
           <w:rFonts w:eastAsiaTheme="majorEastAsia"/>
         </w:rPr>
         <w:t>INT</w:t>
+      </w:r>
+      <w:r>
+        <w:rPr>
+          <w:rStyle w:val="hljs-type"/>
+          <w:rFonts w:eastAsiaTheme="majorEastAsia"/>
+        </w:rPr>
+        <w:t xml:space="preserve"> </w:t>
+      </w:r>
+      <w:r>
+        <w:rPr>
+          <w:rStyle w:val="HTMLCode"/>
+          <w:rFonts w:eastAsiaTheme="majorEastAsia"/>
+        </w:rPr>
+        <w:t>AUTO_INCREMENT</w:t>
       </w:r>
       <w:r>
         <w:rPr>
@@ -4347,6 +4369,198 @@
     <w:p>
       <w:pPr>
         <w:pStyle w:val="HTMLPreformatted"/>
+        <w:rPr>
+          <w:rStyle w:val="HTMLCode"/>
+          <w:rFonts w:eastAsiaTheme="majorEastAsia"/>
+        </w:rPr>
+      </w:pPr>
+      <w:r>
+        <w:rPr>
+          <w:rStyle w:val="HTMLCode"/>
+          <w:rFonts w:eastAsiaTheme="majorEastAsia"/>
+        </w:rPr>
+        <w:t>CREATE TABLE User (</w:t>
+      </w:r>
+    </w:p>
+    <w:p>
+      <w:pPr>
+        <w:pStyle w:val="HTMLPreformatted"/>
+        <w:rPr>
+          <w:rStyle w:val="HTMLCode"/>
+          <w:rFonts w:eastAsiaTheme="majorEastAsia"/>
+        </w:rPr>
+      </w:pPr>
+      <w:r>
+        <w:rPr>
+          <w:rStyle w:val="HTMLCode"/>
+          <w:rFonts w:eastAsiaTheme="majorEastAsia"/>
+        </w:rPr>
+        <w:t xml:space="preserve">    </w:t>
+      </w:r>
+      <w:proofErr w:type="spellStart"/>
+      <w:r>
+        <w:rPr>
+          <w:rStyle w:val="HTMLCode"/>
+          <w:rFonts w:eastAsiaTheme="majorEastAsia"/>
+        </w:rPr>
+        <w:t>UserID</w:t>
+      </w:r>
+      <w:proofErr w:type="spellEnd"/>
+      <w:r>
+        <w:rPr>
+          <w:rStyle w:val="HTMLCode"/>
+          <w:rFonts w:eastAsiaTheme="majorEastAsia"/>
+        </w:rPr>
+        <w:t xml:space="preserve"> INT AUTO_INCREMENT PRIMARY KEY,</w:t>
+      </w:r>
+    </w:p>
+    <w:p>
+      <w:pPr>
+        <w:pStyle w:val="HTMLPreformatted"/>
+        <w:rPr>
+          <w:rStyle w:val="HTMLCode"/>
+          <w:rFonts w:eastAsiaTheme="majorEastAsia"/>
+        </w:rPr>
+      </w:pPr>
+      <w:r>
+        <w:rPr>
+          <w:rStyle w:val="HTMLCode"/>
+          <w:rFonts w:eastAsiaTheme="majorEastAsia"/>
+        </w:rPr>
+        <w:t xml:space="preserve">    </w:t>
+      </w:r>
+      <w:proofErr w:type="spellStart"/>
+      <w:r>
+        <w:rPr>
+          <w:rStyle w:val="HTMLCode"/>
+          <w:rFonts w:eastAsiaTheme="majorEastAsia"/>
+        </w:rPr>
+        <w:t>UserName</w:t>
+      </w:r>
+      <w:proofErr w:type="spellEnd"/>
+      <w:r>
+        <w:rPr>
+          <w:rStyle w:val="HTMLCode"/>
+          <w:rFonts w:eastAsiaTheme="majorEastAsia"/>
+        </w:rPr>
+        <w:t xml:space="preserve"> </w:t>
+      </w:r>
+      <w:proofErr w:type="gramStart"/>
+      <w:r>
+        <w:rPr>
+          <w:rStyle w:val="HTMLCode"/>
+          <w:rFonts w:eastAsiaTheme="majorEastAsia"/>
+        </w:rPr>
+        <w:t>VARCHAR(</w:t>
+      </w:r>
+      <w:proofErr w:type="gramEnd"/>
+      <w:r>
+        <w:rPr>
+          <w:rStyle w:val="HTMLCode"/>
+          <w:rFonts w:eastAsiaTheme="majorEastAsia"/>
+        </w:rPr>
+        <w:t>30),</w:t>
+      </w:r>
+    </w:p>
+    <w:p>
+      <w:pPr>
+        <w:pStyle w:val="HTMLPreformatted"/>
+        <w:rPr>
+          <w:rStyle w:val="HTMLCode"/>
+          <w:rFonts w:eastAsiaTheme="majorEastAsia"/>
+        </w:rPr>
+      </w:pPr>
+      <w:r>
+        <w:rPr>
+          <w:rStyle w:val="HTMLCode"/>
+          <w:rFonts w:eastAsiaTheme="majorEastAsia"/>
+        </w:rPr>
+        <w:t xml:space="preserve">    </w:t>
+      </w:r>
+      <w:proofErr w:type="spellStart"/>
+      <w:r>
+        <w:rPr>
+          <w:rStyle w:val="HTMLCode"/>
+          <w:rFonts w:eastAsiaTheme="majorEastAsia"/>
+        </w:rPr>
+        <w:t>PasswordHash</w:t>
+      </w:r>
+      <w:proofErr w:type="spellEnd"/>
+      <w:r>
+        <w:rPr>
+          <w:rStyle w:val="HTMLCode"/>
+          <w:rFonts w:eastAsiaTheme="majorEastAsia"/>
+        </w:rPr>
+        <w:t xml:space="preserve"> </w:t>
+      </w:r>
+      <w:proofErr w:type="gramStart"/>
+      <w:r>
+        <w:rPr>
+          <w:rStyle w:val="HTMLCode"/>
+          <w:rFonts w:eastAsiaTheme="majorEastAsia"/>
+        </w:rPr>
+        <w:t>VARCHAR(</w:t>
+      </w:r>
+      <w:proofErr w:type="gramEnd"/>
+      <w:r>
+        <w:rPr>
+          <w:rStyle w:val="HTMLCode"/>
+          <w:rFonts w:eastAsiaTheme="majorEastAsia"/>
+        </w:rPr>
+        <w:t>64),</w:t>
+      </w:r>
+    </w:p>
+    <w:p>
+      <w:pPr>
+        <w:pStyle w:val="HTMLPreformatted"/>
+        <w:rPr>
+          <w:rStyle w:val="HTMLCode"/>
+          <w:rFonts w:eastAsiaTheme="majorEastAsia"/>
+        </w:rPr>
+      </w:pPr>
+      <w:r>
+        <w:rPr>
+          <w:rStyle w:val="HTMLCode"/>
+          <w:rFonts w:eastAsiaTheme="majorEastAsia"/>
+        </w:rPr>
+        <w:t xml:space="preserve">    Role </w:t>
+      </w:r>
+      <w:proofErr w:type="gramStart"/>
+      <w:r>
+        <w:rPr>
+          <w:rStyle w:val="HTMLCode"/>
+          <w:rFonts w:eastAsiaTheme="majorEastAsia"/>
+        </w:rPr>
+        <w:t>VARCHAR(</w:t>
+      </w:r>
+      <w:proofErr w:type="gramEnd"/>
+      <w:r>
+        <w:rPr>
+          <w:rStyle w:val="HTMLCode"/>
+          <w:rFonts w:eastAsiaTheme="majorEastAsia"/>
+        </w:rPr>
+        <w:t>20)</w:t>
+      </w:r>
+    </w:p>
+    <w:p>
+      <w:pPr>
+        <w:pStyle w:val="HTMLPreformatted"/>
+        <w:rPr>
+          <w:rStyle w:val="HTMLCode"/>
+          <w:rFonts w:eastAsiaTheme="majorEastAsia"/>
+        </w:rPr>
+      </w:pPr>
+      <w:r>
+        <w:rPr>
+          <w:rStyle w:val="HTMLCode"/>
+          <w:rFonts w:eastAsiaTheme="majorEastAsia"/>
+        </w:rPr>
+        <w:t>);</w:t>
+      </w:r>
+    </w:p>
+    <w:p>
+      <w:pPr>
+        <w:pStyle w:val="HTMLPreformatted"/>
       </w:pPr>
     </w:p>
     <w:p>
@@ -4354,6 +4568,7 @@
         <w:ind w:firstLine="0"/>
       </w:pPr>
       <w:r>
+        <w:lastRenderedPageBreak/>
         <w:t>To Insert some sample data</w:t>
       </w:r>
     </w:p>
@@ -4492,7 +4707,6 @@
           <w:rStyle w:val="hljs-keyword"/>
           <w:rFonts w:eastAsiaTheme="majorEastAsia"/>
         </w:rPr>
-        <w:lastRenderedPageBreak/>
         <w:t>VALUES</w:t>
       </w:r>
       <w:r>
@@ -6722,7 +6936,7 @@
 </file>
 
 <file path=word/endnotes.xml><?xml version="1.0" encoding="utf-8"?>
-<w:endnotes xmlns:wpc="http://schemas.microsoft.com/office/word/2010/wordprocessingCanvas" xmlns:cx="http://schemas.microsoft.com/office/drawing/2014/chartex" xmlns:cx1="http://schemas.microsoft.com/office/drawing/2015/9/8/chartex" xmlns:cx2="http://schemas.microsoft.com/office/drawing/2015/10/21/chartex" xmlns:cx3="http://schemas.microsoft.com/office/drawing/2016/5/9/chartex" xmlns:cx4="http://schemas.microsoft.com/office/drawing/2016/5/10/chartex" xmlns:cx5="http://schemas.microsoft.com/office/drawing/2016/5/11/chartex" xmlns:cx6="http://schemas.microsoft.com/office/drawing/2016/5/12/chartex" xmlns:cx7="http://schemas.microsoft.com/office/drawing/2016/5/13/chartex" xmlns:cx8="http://schemas.microsoft.com/office/drawing/2016/5/14/chartex" xmlns:mc="http://schemas.openxmlformats.org/markup-compatibility/2006" xmlns:aink="http://schemas.microsoft.com/office/drawing/2016/ink" xmlns:am3d="http://schemas.microsoft.com/office/drawing/2017/model3d" xmlns:o="urn:schemas-microsoft-com:office:office" xmlns:oel="http://schemas.microsoft.com/office/2019/extlst" xmlns:r="http://schemas.openxmlformats.org/officeDocument/2006/relationships" xmlns:m="http://schemas.openxmlformats.org/officeDocument/2006/math" xmlns:v="urn:schemas-microsoft-com:vml" xmlns:wp14="http://schemas.microsoft.com/office/word/2010/wordprocessingDrawing" xmlns:wp="http://schemas.openxmlformats.org/drawingml/2006/wordprocessingDrawing" xmlns:w10="urn:schemas-microsoft-com:office:word" xmlns:w="http://schemas.openxmlformats.org/wordprocessingml/2006/main" xmlns:w14="http://schemas.microsoft.com/office/word/2010/wordml" xmlns:w15="http://schemas.microsoft.com/office/word/2012/wordml" xmlns:w16cex="http://schemas.microsoft.com/office/word/2018/wordml/cex" xmlns:w16cid="http://schemas.microsoft.com/office/word/2016/wordml/cid" xmlns:w16="http://schemas.microsoft.com/office/word/2018/wordml" xmlns:w16sdtdh="http://schemas.microsoft.com/office/word/2020/wordml/sdtdatahash" xmlns:w16se="http://schemas.microsoft.com/office/word/2015/wordml/symex" xmlns:wpg="http://schemas.microsoft.com/office/word/2010/wordprocessingGroup" xmlns:wpi="http://schemas.microsoft.com/office/word/2010/wordprocessingInk" xmlns:wne="http://schemas.microsoft.com/office/word/2006/wordml" xmlns:wps="http://schemas.microsoft.com/office/word/2010/wordprocessingShape" mc:Ignorable="w14 w15 w16se w16cid w16 w16cex w16sdtdh wp14">
+<w:endnotes xmlns:wpc="http://schemas.microsoft.com/office/word/2010/wordprocessingCanvas" xmlns:cx="http://schemas.microsoft.com/office/drawing/2014/chartex" xmlns:cx1="http://schemas.microsoft.com/office/drawing/2015/9/8/chartex" xmlns:cx2="http://schemas.microsoft.com/office/drawing/2015/10/21/chartex" xmlns:cx3="http://schemas.microsoft.com/office/drawing/2016/5/9/chartex" xmlns:cx4="http://schemas.microsoft.com/office/drawing/2016/5/10/chartex" xmlns:cx5="http://schemas.microsoft.com/office/drawing/2016/5/11/chartex" xmlns:cx6="http://schemas.microsoft.com/office/drawing/2016/5/12/chartex" xmlns:cx7="http://schemas.microsoft.com/office/drawing/2016/5/13/chartex" xmlns:cx8="http://schemas.microsoft.com/office/drawing/2016/5/14/chartex" xmlns:mc="http://schemas.openxmlformats.org/markup-compatibility/2006" xmlns:aink="http://schemas.microsoft.com/office/drawing/2016/ink" xmlns:am3d="http://schemas.microsoft.com/office/drawing/2017/model3d" xmlns:o="urn:schemas-microsoft-com:office:office" xmlns:oel="http://schemas.microsoft.com/office/2019/extlst" xmlns:r="http://schemas.openxmlformats.org/officeDocument/2006/relationships" xmlns:m="http://schemas.openxmlformats.org/officeDocument/2006/math" xmlns:v="urn:schemas-microsoft-com:vml" xmlns:wp14="http://schemas.microsoft.com/office/word/2010/wordprocessingDrawing" xmlns:wp="http://schemas.openxmlformats.org/drawingml/2006/wordprocessingDrawing" xmlns:w10="urn:schemas-microsoft-com:office:word" xmlns:w="http://schemas.openxmlformats.org/wordprocessingml/2006/main" xmlns:w14="http://schemas.microsoft.com/office/word/2010/wordml" xmlns:w15="http://schemas.microsoft.com/office/word/2012/wordml" xmlns:w16cex="http://schemas.microsoft.com/office/word/2018/wordml/cex" xmlns:w16cid="http://schemas.microsoft.com/office/word/2016/wordml/cid" xmlns:w16="http://schemas.microsoft.com/office/word/2018/wordml" xmlns:w16du="http://schemas.microsoft.com/office/word/2023/wordml/word16du" xmlns:w16sdtdh="http://schemas.microsoft.com/office/word/2020/wordml/sdtdatahash" xmlns:w16se="http://schemas.microsoft.com/office/word/2015/wordml/symex" xmlns:wpg="http://schemas.microsoft.com/office/word/2010/wordprocessingGroup" xmlns:wpi="http://schemas.microsoft.com/office/word/2010/wordprocessingInk" xmlns:wne="http://schemas.microsoft.com/office/word/2006/wordml" xmlns:wps="http://schemas.microsoft.com/office/word/2010/wordprocessingShape" mc:Ignorable="w14 w15 w16se w16cid w16 w16cex w16sdtdh wp14">
   <w:endnote w:type="separator" w:id="-1">
     <w:p>
       <w:r>
@@ -6744,7 +6958,7 @@
 </file>
 
 <file path=word/footer1.xml><?xml version="1.0" encoding="utf-8"?>
-<w:ftr xmlns:wpc="http://schemas.microsoft.com/office/word/2010/wordprocessingCanvas" xmlns:cx="http://schemas.microsoft.com/office/drawing/2014/chartex" xmlns:cx1="http://schemas.microsoft.com/office/drawing/2015/9/8/chartex" xmlns:cx2="http://schemas.microsoft.com/office/drawing/2015/10/21/chartex" xmlns:cx3="http://schemas.microsoft.com/office/drawing/2016/5/9/chartex" xmlns:cx4="http://schemas.microsoft.com/office/drawing/2016/5/10/chartex" xmlns:cx5="http://schemas.microsoft.com/office/drawing/2016/5/11/chartex" xmlns:cx6="http://schemas.microsoft.com/office/drawing/2016/5/12/chartex" xmlns:cx7="http://schemas.microsoft.com/office/drawing/2016/5/13/chartex" xmlns:cx8="http://schemas.microsoft.com/office/drawing/2016/5/14/chartex" xmlns:mc="http://schemas.openxmlformats.org/markup-compatibility/2006" xmlns:aink="http://schemas.microsoft.com/office/drawing/2016/ink" xmlns:am3d="http://schemas.microsoft.com/office/drawing/2017/model3d" xmlns:o="urn:schemas-microsoft-com:office:office" xmlns:oel="http://schemas.microsoft.com/office/2019/extlst" xmlns:r="http://schemas.openxmlformats.org/officeDocument/2006/relationships" xmlns:m="http://schemas.openxmlformats.org/officeDocument/2006/math" xmlns:v="urn:schemas-microsoft-com:vml" xmlns:wp14="http://schemas.microsoft.com/office/word/2010/wordprocessingDrawing" xmlns:wp="http://schemas.openxmlformats.org/drawingml/2006/wordprocessingDrawing" xmlns:w10="urn:schemas-microsoft-com:office:word" xmlns:w="http://schemas.openxmlformats.org/wordprocessingml/2006/main" xmlns:w14="http://schemas.microsoft.com/office/word/2010/wordml" xmlns:w15="http://schemas.microsoft.com/office/word/2012/wordml" xmlns:w16cex="http://schemas.microsoft.com/office/word/2018/wordml/cex" xmlns:w16cid="http://schemas.microsoft.com/office/word/2016/wordml/cid" xmlns:w16="http://schemas.microsoft.com/office/word/2018/wordml" xmlns:w16sdtdh="http://schemas.microsoft.com/office/word/2020/wordml/sdtdatahash" xmlns:w16se="http://schemas.microsoft.com/office/word/2015/wordml/symex" xmlns:wpg="http://schemas.microsoft.com/office/word/2010/wordprocessingGroup" xmlns:wpi="http://schemas.microsoft.com/office/word/2010/wordprocessingInk" xmlns:wne="http://schemas.microsoft.com/office/word/2006/wordml" xmlns:wps="http://schemas.microsoft.com/office/word/2010/wordprocessingShape" mc:Ignorable="w14 w15 w16se w16cid w16 w16cex w16sdtdh wp14">
+<w:ftr xmlns:wpc="http://schemas.microsoft.com/office/word/2010/wordprocessingCanvas" xmlns:cx="http://schemas.microsoft.com/office/drawing/2014/chartex" xmlns:cx1="http://schemas.microsoft.com/office/drawing/2015/9/8/chartex" xmlns:cx2="http://schemas.microsoft.com/office/drawing/2015/10/21/chartex" xmlns:cx3="http://schemas.microsoft.com/office/drawing/2016/5/9/chartex" xmlns:cx4="http://schemas.microsoft.com/office/drawing/2016/5/10/chartex" xmlns:cx5="http://schemas.microsoft.com/office/drawing/2016/5/11/chartex" xmlns:cx6="http://schemas.microsoft.com/office/drawing/2016/5/12/chartex" xmlns:cx7="http://schemas.microsoft.com/office/drawing/2016/5/13/chartex" xmlns:cx8="http://schemas.microsoft.com/office/drawing/2016/5/14/chartex" xmlns:mc="http://schemas.openxmlformats.org/markup-compatibility/2006" xmlns:aink="http://schemas.microsoft.com/office/drawing/2016/ink" xmlns:am3d="http://schemas.microsoft.com/office/drawing/2017/model3d" xmlns:o="urn:schemas-microsoft-com:office:office" xmlns:oel="http://schemas.microsoft.com/office/2019/extlst" xmlns:r="http://schemas.openxmlformats.org/officeDocument/2006/relationships" xmlns:m="http://schemas.openxmlformats.org/officeDocument/2006/math" xmlns:v="urn:schemas-microsoft-com:vml" xmlns:wp14="http://schemas.microsoft.com/office/word/2010/wordprocessingDrawing" xmlns:wp="http://schemas.openxmlformats.org/drawingml/2006/wordprocessingDrawing" xmlns:w10="urn:schemas-microsoft-com:office:word" xmlns:w="http://schemas.openxmlformats.org/wordprocessingml/2006/main" xmlns:w14="http://schemas.microsoft.com/office/word/2010/wordml" xmlns:w15="http://schemas.microsoft.com/office/word/2012/wordml" xmlns:w16cex="http://schemas.microsoft.com/office/word/2018/wordml/cex" xmlns:w16cid="http://schemas.microsoft.com/office/word/2016/wordml/cid" xmlns:w16="http://schemas.microsoft.com/office/word/2018/wordml" xmlns:w16du="http://schemas.microsoft.com/office/word/2023/wordml/word16du" xmlns:w16sdtdh="http://schemas.microsoft.com/office/word/2020/wordml/sdtdatahash" xmlns:w16se="http://schemas.microsoft.com/office/word/2015/wordml/symex" xmlns:wpg="http://schemas.microsoft.com/office/word/2010/wordprocessingGroup" xmlns:wpi="http://schemas.microsoft.com/office/word/2010/wordprocessingInk" xmlns:wne="http://schemas.microsoft.com/office/word/2006/wordml" xmlns:wps="http://schemas.microsoft.com/office/word/2010/wordprocessingShape" mc:Ignorable="w14 w15 w16se w16cid w16 w16cex w16sdtdh wp14">
   <w:sdt>
     <w:sdtPr>
       <w:id w:val="-1884395795"/>
@@ -6962,7 +7176,7 @@
 </file>
 
 <file path=word/footnotes.xml><?xml version="1.0" encoding="utf-8"?>
-<w:footnotes xmlns:wpc="http://schemas.microsoft.com/office/word/2010/wordprocessingCanvas" xmlns:cx="http://schemas.microsoft.com/office/drawing/2014/chartex" xmlns:cx1="http://schemas.microsoft.com/office/drawing/2015/9/8/chartex" xmlns:cx2="http://schemas.microsoft.com/office/drawing/2015/10/21/chartex" xmlns:cx3="http://schemas.microsoft.com/office/drawing/2016/5/9/chartex" xmlns:cx4="http://schemas.microsoft.com/office/drawing/2016/5/10/chartex" xmlns:cx5="http://schemas.microsoft.com/office/drawing/2016/5/11/chartex" xmlns:cx6="http://schemas.microsoft.com/office/drawing/2016/5/12/chartex" xmlns:cx7="http://schemas.microsoft.com/office/drawing/2016/5/13/chartex" xmlns:cx8="http://schemas.microsoft.com/office/drawing/2016/5/14/chartex" xmlns:mc="http://schemas.openxmlformats.org/markup-compatibility/2006" xmlns:aink="http://schemas.microsoft.com/office/drawing/2016/ink" xmlns:am3d="http://schemas.microsoft.com/office/drawing/2017/model3d" xmlns:o="urn:schemas-microsoft-com:office:office" xmlns:oel="http://schemas.microsoft.com/office/2019/extlst" xmlns:r="http://schemas.openxmlformats.org/officeDocument/2006/relationships" xmlns:m="http://schemas.openxmlformats.org/officeDocument/2006/math" xmlns:v="urn:schemas-microsoft-com:vml" xmlns:wp14="http://schemas.microsoft.com/office/word/2010/wordprocessingDrawing" xmlns:wp="http://schemas.openxmlformats.org/drawingml/2006/wordprocessingDrawing" xmlns:w10="urn:schemas-microsoft-com:office:word" xmlns:w="http://schemas.openxmlformats.org/wordprocessingml/2006/main" xmlns:w14="http://schemas.microsoft.com/office/word/2010/wordml" xmlns:w15="http://schemas.microsoft.com/office/word/2012/wordml" xmlns:w16cex="http://schemas.microsoft.com/office/word/2018/wordml/cex" xmlns:w16cid="http://schemas.microsoft.com/office/word/2016/wordml/cid" xmlns:w16="http://schemas.microsoft.com/office/word/2018/wordml" xmlns:w16sdtdh="http://schemas.microsoft.com/office/word/2020/wordml/sdtdatahash" xmlns:w16se="http://schemas.microsoft.com/office/word/2015/wordml/symex" xmlns:wpg="http://schemas.microsoft.com/office/word/2010/wordprocessingGroup" xmlns:wpi="http://schemas.microsoft.com/office/word/2010/wordprocessingInk" xmlns:wne="http://schemas.microsoft.com/office/word/2006/wordml" xmlns:wps="http://schemas.microsoft.com/office/word/2010/wordprocessingShape" mc:Ignorable="w14 w15 w16se w16cid w16 w16cex w16sdtdh wp14">
+<w:footnotes xmlns:wpc="http://schemas.microsoft.com/office/word/2010/wordprocessingCanvas" xmlns:cx="http://schemas.microsoft.com/office/drawing/2014/chartex" xmlns:cx1="http://schemas.microsoft.com/office/drawing/2015/9/8/chartex" xmlns:cx2="http://schemas.microsoft.com/office/drawing/2015/10/21/chartex" xmlns:cx3="http://schemas.microsoft.com/office/drawing/2016/5/9/chartex" xmlns:cx4="http://schemas.microsoft.com/office/drawing/2016/5/10/chartex" xmlns:cx5="http://schemas.microsoft.com/office/drawing/2016/5/11/chartex" xmlns:cx6="http://schemas.microsoft.com/office/drawing/2016/5/12/chartex" xmlns:cx7="http://schemas.microsoft.com/office/drawing/2016/5/13/chartex" xmlns:cx8="http://schemas.microsoft.com/office/drawing/2016/5/14/chartex" xmlns:mc="http://schemas.openxmlformats.org/markup-compatibility/2006" xmlns:aink="http://schemas.microsoft.com/office/drawing/2016/ink" xmlns:am3d="http://schemas.microsoft.com/office/drawing/2017/model3d" xmlns:o="urn:schemas-microsoft-com:office:office" xmlns:oel="http://schemas.microsoft.com/office/2019/extlst" xmlns:r="http://schemas.openxmlformats.org/officeDocument/2006/relationships" xmlns:m="http://schemas.openxmlformats.org/officeDocument/2006/math" xmlns:v="urn:schemas-microsoft-com:vml" xmlns:wp14="http://schemas.microsoft.com/office/word/2010/wordprocessingDrawing" xmlns:wp="http://schemas.openxmlformats.org/drawingml/2006/wordprocessingDrawing" xmlns:w10="urn:schemas-microsoft-com:office:word" xmlns:w="http://schemas.openxmlformats.org/wordprocessingml/2006/main" xmlns:w14="http://schemas.microsoft.com/office/word/2010/wordml" xmlns:w15="http://schemas.microsoft.com/office/word/2012/wordml" xmlns:w16cex="http://schemas.microsoft.com/office/word/2018/wordml/cex" xmlns:w16cid="http://schemas.microsoft.com/office/word/2016/wordml/cid" xmlns:w16="http://schemas.microsoft.com/office/word/2018/wordml" xmlns:w16du="http://schemas.microsoft.com/office/word/2023/wordml/word16du" xmlns:w16sdtdh="http://schemas.microsoft.com/office/word/2020/wordml/sdtdatahash" xmlns:w16se="http://schemas.microsoft.com/office/word/2015/wordml/symex" xmlns:wpg="http://schemas.microsoft.com/office/word/2010/wordprocessingGroup" xmlns:wpi="http://schemas.microsoft.com/office/word/2010/wordprocessingInk" xmlns:wne="http://schemas.microsoft.com/office/word/2006/wordml" xmlns:wps="http://schemas.microsoft.com/office/word/2010/wordprocessingShape" mc:Ignorable="w14 w15 w16se w16cid w16 w16cex w16sdtdh wp14">
   <w:footnote w:type="separator" w:id="-1">
     <w:p>
       <w:r>
@@ -6984,7 +7198,7 @@
 </file>
 
 <file path=word/header1.xml><?xml version="1.0" encoding="utf-8"?>
-<w:hdr xmlns:wpc="http://schemas.microsoft.com/office/word/2010/wordprocessingCanvas" xmlns:cx="http://schemas.microsoft.com/office/drawing/2014/chartex" xmlns:cx1="http://schemas.microsoft.com/office/drawing/2015/9/8/chartex" xmlns:cx2="http://schemas.microsoft.com/office/drawing/2015/10/21/chartex" xmlns:cx3="http://schemas.microsoft.com/office/drawing/2016/5/9/chartex" xmlns:cx4="http://schemas.microsoft.com/office/drawing/2016/5/10/chartex" xmlns:cx5="http://schemas.microsoft.com/office/drawing/2016/5/11/chartex" xmlns:cx6="http://schemas.microsoft.com/office/drawing/2016/5/12/chartex" xmlns:cx7="http://schemas.microsoft.com/office/drawing/2016/5/13/chartex" xmlns:cx8="http://schemas.microsoft.com/office/drawing/2016/5/14/chartex" xmlns:mc="http://schemas.openxmlformats.org/markup-compatibility/2006" xmlns:aink="http://schemas.microsoft.com/office/drawing/2016/ink" xmlns:am3d="http://schemas.microsoft.com/office/drawing/2017/model3d" xmlns:o="urn:schemas-microsoft-com:office:office" xmlns:oel="http://schemas.microsoft.com/office/2019/extlst" xmlns:r="http://schemas.openxmlformats.org/officeDocument/2006/relationships" xmlns:m="http://schemas.openxmlformats.org/officeDocument/2006/math" xmlns:v="urn:schemas-microsoft-com:vml" xmlns:wp14="http://schemas.microsoft.com/office/word/2010/wordprocessingDrawing" xmlns:wp="http://schemas.openxmlformats.org/drawingml/2006/wordprocessingDrawing" xmlns:w10="urn:schemas-microsoft-com:office:word" xmlns:w="http://schemas.openxmlformats.org/wordprocessingml/2006/main" xmlns:w14="http://schemas.microsoft.com/office/word/2010/wordml" xmlns:w15="http://schemas.microsoft.com/office/word/2012/wordml" xmlns:w16cex="http://schemas.microsoft.com/office/word/2018/wordml/cex" xmlns:w16cid="http://schemas.microsoft.com/office/word/2016/wordml/cid" xmlns:w16="http://schemas.microsoft.com/office/word/2018/wordml" xmlns:w16sdtdh="http://schemas.microsoft.com/office/word/2020/wordml/sdtdatahash" xmlns:w16se="http://schemas.microsoft.com/office/word/2015/wordml/symex" xmlns:wpg="http://schemas.microsoft.com/office/word/2010/wordprocessingGroup" xmlns:wpi="http://schemas.microsoft.com/office/word/2010/wordprocessingInk" xmlns:wne="http://schemas.microsoft.com/office/word/2006/wordml" xmlns:wps="http://schemas.microsoft.com/office/word/2010/wordprocessingShape" mc:Ignorable="w14 w15 w16se w16cid w16 w16cex w16sdtdh wp14">
+<w:hdr xmlns:wpc="http://schemas.microsoft.com/office/word/2010/wordprocessingCanvas" xmlns:cx="http://schemas.microsoft.com/office/drawing/2014/chartex" xmlns:cx1="http://schemas.microsoft.com/office/drawing/2015/9/8/chartex" xmlns:cx2="http://schemas.microsoft.com/office/drawing/2015/10/21/chartex" xmlns:cx3="http://schemas.microsoft.com/office/drawing/2016/5/9/chartex" xmlns:cx4="http://schemas.microsoft.com/office/drawing/2016/5/10/chartex" xmlns:cx5="http://schemas.microsoft.com/office/drawing/2016/5/11/chartex" xmlns:cx6="http://schemas.microsoft.com/office/drawing/2016/5/12/chartex" xmlns:cx7="http://schemas.microsoft.com/office/drawing/2016/5/13/chartex" xmlns:cx8="http://schemas.microsoft.com/office/drawing/2016/5/14/chartex" xmlns:mc="http://schemas.openxmlformats.org/markup-compatibility/2006" xmlns:aink="http://schemas.microsoft.com/office/drawing/2016/ink" xmlns:am3d="http://schemas.microsoft.com/office/drawing/2017/model3d" xmlns:o="urn:schemas-microsoft-com:office:office" xmlns:oel="http://schemas.microsoft.com/office/2019/extlst" xmlns:r="http://schemas.openxmlformats.org/officeDocument/2006/relationships" xmlns:m="http://schemas.openxmlformats.org/officeDocument/2006/math" xmlns:v="urn:schemas-microsoft-com:vml" xmlns:wp14="http://schemas.microsoft.com/office/word/2010/wordprocessingDrawing" xmlns:wp="http://schemas.openxmlformats.org/drawingml/2006/wordprocessingDrawing" xmlns:w10="urn:schemas-microsoft-com:office:word" xmlns:w="http://schemas.openxmlformats.org/wordprocessingml/2006/main" xmlns:w14="http://schemas.microsoft.com/office/word/2010/wordml" xmlns:w15="http://schemas.microsoft.com/office/word/2012/wordml" xmlns:w16cex="http://schemas.microsoft.com/office/word/2018/wordml/cex" xmlns:w16cid="http://schemas.microsoft.com/office/word/2016/wordml/cid" xmlns:w16="http://schemas.microsoft.com/office/word/2018/wordml" xmlns:w16du="http://schemas.microsoft.com/office/word/2023/wordml/word16du" xmlns:w16sdtdh="http://schemas.microsoft.com/office/word/2020/wordml/sdtdatahash" xmlns:w16se="http://schemas.microsoft.com/office/word/2015/wordml/symex" xmlns:wpg="http://schemas.microsoft.com/office/word/2010/wordprocessingGroup" xmlns:wpi="http://schemas.microsoft.com/office/word/2010/wordprocessingInk" xmlns:wne="http://schemas.microsoft.com/office/word/2006/wordml" xmlns:wps="http://schemas.microsoft.com/office/word/2010/wordprocessingShape" mc:Ignorable="w14 w15 w16se w16cid w16 w16cex w16sdtdh wp14">
   <w:p>
     <w:pPr>
       <w:pStyle w:val="Header"/>
@@ -7180,7 +7394,7 @@
 </file>
 
 <file path=word/numbering.xml><?xml version="1.0" encoding="utf-8"?>
-<w:numbering xmlns:wpc="http://schemas.microsoft.com/office/word/2010/wordprocessingCanvas" xmlns:cx="http://schemas.microsoft.com/office/drawing/2014/chartex" xmlns:cx1="http://schemas.microsoft.com/office/drawing/2015/9/8/chartex" xmlns:cx2="http://schemas.microsoft.com/office/drawing/2015/10/21/chartex" xmlns:cx3="http://schemas.microsoft.com/office/drawing/2016/5/9/chartex" xmlns:cx4="http://schemas.microsoft.com/office/drawing/2016/5/10/chartex" xmlns:cx5="http://schemas.microsoft.com/office/drawing/2016/5/11/chartex" xmlns:cx6="http://schemas.microsoft.com/office/drawing/2016/5/12/chartex" xmlns:cx7="http://schemas.microsoft.com/office/drawing/2016/5/13/chartex" xmlns:cx8="http://schemas.microsoft.com/office/drawing/2016/5/14/chartex" xmlns:mc="http://schemas.openxmlformats.org/markup-compatibility/2006" xmlns:aink="http://schemas.microsoft.com/office/drawing/2016/ink" xmlns:am3d="http://schemas.microsoft.com/office/drawing/2017/model3d" xmlns:o="urn:schemas-microsoft-com:office:office" xmlns:oel="http://schemas.microsoft.com/office/2019/extlst" xmlns:r="http://schemas.openxmlformats.org/officeDocument/2006/relationships" xmlns:m="http://schemas.openxmlformats.org/officeDocument/2006/math" xmlns:v="urn:schemas-microsoft-com:vml" xmlns:wp14="http://schemas.microsoft.com/office/word/2010/wordprocessingDrawing" xmlns:wp="http://schemas.openxmlformats.org/drawingml/2006/wordprocessingDrawing" xmlns:w10="urn:schemas-microsoft-com:office:word" xmlns:w="http://schemas.openxmlformats.org/wordprocessingml/2006/main" xmlns:w14="http://schemas.microsoft.com/office/word/2010/wordml" xmlns:w15="http://schemas.microsoft.com/office/word/2012/wordml" xmlns:w16cex="http://schemas.microsoft.com/office/word/2018/wordml/cex" xmlns:w16cid="http://schemas.microsoft.com/office/word/2016/wordml/cid" xmlns:w16="http://schemas.microsoft.com/office/word/2018/wordml" xmlns:w16sdtdh="http://schemas.microsoft.com/office/word/2020/wordml/sdtdatahash" xmlns:w16se="http://schemas.microsoft.com/office/word/2015/wordml/symex" xmlns:wpg="http://schemas.microsoft.com/office/word/2010/wordprocessingGroup" xmlns:wpi="http://schemas.microsoft.com/office/word/2010/wordprocessingInk" xmlns:wne="http://schemas.microsoft.com/office/word/2006/wordml" xmlns:wps="http://schemas.microsoft.com/office/word/2010/wordprocessingShape" mc:Ignorable="w14 w15 w16se w16cid w16 w16cex w16sdtdh wp14">
+<w:numbering xmlns:wpc="http://schemas.microsoft.com/office/word/2010/wordprocessingCanvas" xmlns:cx="http://schemas.microsoft.com/office/drawing/2014/chartex" xmlns:cx1="http://schemas.microsoft.com/office/drawing/2015/9/8/chartex" xmlns:cx2="http://schemas.microsoft.com/office/drawing/2015/10/21/chartex" xmlns:cx3="http://schemas.microsoft.com/office/drawing/2016/5/9/chartex" xmlns:cx4="http://schemas.microsoft.com/office/drawing/2016/5/10/chartex" xmlns:cx5="http://schemas.microsoft.com/office/drawing/2016/5/11/chartex" xmlns:cx6="http://schemas.microsoft.com/office/drawing/2016/5/12/chartex" xmlns:cx7="http://schemas.microsoft.com/office/drawing/2016/5/13/chartex" xmlns:cx8="http://schemas.microsoft.com/office/drawing/2016/5/14/chartex" xmlns:mc="http://schemas.openxmlformats.org/markup-compatibility/2006" xmlns:aink="http://schemas.microsoft.com/office/drawing/2016/ink" xmlns:am3d="http://schemas.microsoft.com/office/drawing/2017/model3d" xmlns:o="urn:schemas-microsoft-com:office:office" xmlns:oel="http://schemas.microsoft.com/office/2019/extlst" xmlns:r="http://schemas.openxmlformats.org/officeDocument/2006/relationships" xmlns:m="http://schemas.openxmlformats.org/officeDocument/2006/math" xmlns:v="urn:schemas-microsoft-com:vml" xmlns:wp14="http://schemas.microsoft.com/office/word/2010/wordprocessingDrawing" xmlns:wp="http://schemas.openxmlformats.org/drawingml/2006/wordprocessingDrawing" xmlns:w10="urn:schemas-microsoft-com:office:word" xmlns:w="http://schemas.openxmlformats.org/wordprocessingml/2006/main" xmlns:w14="http://schemas.microsoft.com/office/word/2010/wordml" xmlns:w15="http://schemas.microsoft.com/office/word/2012/wordml" xmlns:w16cex="http://schemas.microsoft.com/office/word/2018/wordml/cex" xmlns:w16cid="http://schemas.microsoft.com/office/word/2016/wordml/cid" xmlns:w16="http://schemas.microsoft.com/office/word/2018/wordml" xmlns:w16du="http://schemas.microsoft.com/office/word/2023/wordml/word16du" xmlns:w16sdtdh="http://schemas.microsoft.com/office/word/2020/wordml/sdtdatahash" xmlns:w16se="http://schemas.microsoft.com/office/word/2015/wordml/symex" xmlns:wpg="http://schemas.microsoft.com/office/word/2010/wordprocessingGroup" xmlns:wpi="http://schemas.microsoft.com/office/word/2010/wordprocessingInk" xmlns:wne="http://schemas.microsoft.com/office/word/2006/wordml" xmlns:wps="http://schemas.microsoft.com/office/word/2010/wordprocessingShape" mc:Ignorable="w14 w15 w16se w16cid w16 w16cex w16sdtdh wp14">
   <w:abstractNum w:abstractNumId="0" w15:restartNumberingAfterBreak="0">
     <w:nsid w:val="FFFFFF89"/>
     <w:multiLevelType w:val="singleLevel"/>
@@ -11347,7 +11561,12 @@
 </file>
 
 <file path=customXml/item3.xml><?xml version="1.0" encoding="utf-8"?>
-<b:Sources xmlns:b="http://schemas.openxmlformats.org/officeDocument/2006/bibliography" xmlns="http://schemas.openxmlformats.org/officeDocument/2006/bibliography" SelectedStyle="\APA.XSL" StyleName="APA"/>
+<?mso-contentType ?>
+<FormTemplates xmlns="http://schemas.microsoft.com/sharepoint/v3/contenttype/forms">
+  <Display>DocumentLibraryForm</Display>
+  <Edit>DocumentLibraryForm</Edit>
+  <New>DocumentLibraryForm</New>
+</FormTemplates>
 </file>
 
 <file path=customXml/item4.xml><?xml version="1.0" encoding="utf-8"?>
@@ -11541,12 +11760,7 @@
 </file>
 
 <file path=customXml/item5.xml><?xml version="1.0" encoding="utf-8"?>
-<?mso-contentType ?>
-<FormTemplates xmlns="http://schemas.microsoft.com/sharepoint/v3/contenttype/forms">
-  <Display>DocumentLibraryForm</Display>
-  <Edit>DocumentLibraryForm</Edit>
-  <New>DocumentLibraryForm</New>
-</FormTemplates>
+<b:Sources xmlns:b="http://schemas.openxmlformats.org/officeDocument/2006/bibliography" xmlns="http://schemas.openxmlformats.org/officeDocument/2006/bibliography" SelectedStyle="\APA.XSL" StyleName="APA"/>
 </file>
 
 <file path=customXml/itemProps1.xml><?xml version="1.0" encoding="utf-8"?>
@@ -11568,9 +11782,9 @@
 </file>
 
 <file path=customXml/itemProps3.xml><?xml version="1.0" encoding="utf-8"?>
-<ds:datastoreItem xmlns:ds="http://schemas.openxmlformats.org/officeDocument/2006/customXml" ds:itemID="{3AFCEF26-E4D4-44A4-9987-F84A15122EA4}">
+<ds:datastoreItem xmlns:ds="http://schemas.openxmlformats.org/officeDocument/2006/customXml" ds:itemID="{23F26C92-E6A9-4C4D-A32B-B9694D8050CE}">
   <ds:schemaRefs>
-    <ds:schemaRef ds:uri="http://schemas.openxmlformats.org/officeDocument/2006/bibliography"/>
+    <ds:schemaRef ds:uri="http://schemas.microsoft.com/sharepoint/v3/contenttype/forms"/>
   </ds:schemaRefs>
 </ds:datastoreItem>
 </file>
@@ -11596,9 +11810,9 @@
 </file>
 
 <file path=customXml/itemProps5.xml><?xml version="1.0" encoding="utf-8"?>
-<ds:datastoreItem xmlns:ds="http://schemas.openxmlformats.org/officeDocument/2006/customXml" ds:itemID="{23F26C92-E6A9-4C4D-A32B-B9694D8050CE}">
+<ds:datastoreItem xmlns:ds="http://schemas.openxmlformats.org/officeDocument/2006/customXml" ds:itemID="{3AFCEF26-E4D4-44A4-9987-F84A15122EA4}">
   <ds:schemaRefs>
-    <ds:schemaRef ds:uri="http://schemas.microsoft.com/sharepoint/v3/contenttype/forms"/>
+    <ds:schemaRef ds:uri="http://schemas.openxmlformats.org/officeDocument/2006/bibliography"/>
   </ds:schemaRefs>
 </ds:datastoreItem>
 </file>
</xml_diff>

<commit_message>
Adds the ability for managers to edit existing data.
</commit_message>
<xml_diff>
--- a/Project Docs.docx
+++ b/Project Docs.docx
@@ -2416,7 +2416,23 @@
           <w:sz w:val="24"/>
           <w:szCs w:val="24"/>
         </w:rPr>
-        <w:t>CompanyDataCreated</w:t>
+        <w:t>CompanyDat</w:t>
+      </w:r>
+      <w:r>
+        <w:rPr>
+          <w:rFonts w:eastAsia="Times New Roman" w:cs="Times New Roman"/>
+          <w:sz w:val="24"/>
+          <w:szCs w:val="24"/>
+        </w:rPr>
+        <w:t>e</w:t>
+      </w:r>
+      <w:r>
+        <w:rPr>
+          <w:rFonts w:eastAsia="Times New Roman" w:cs="Times New Roman"/>
+          <w:sz w:val="24"/>
+          <w:szCs w:val="24"/>
+        </w:rPr>
+        <w:t>Created</w:t>
       </w:r>
       <w:proofErr w:type="spellEnd"/>
     </w:p>
@@ -11561,12 +11577,7 @@
 </file>
 
 <file path=customXml/item3.xml><?xml version="1.0" encoding="utf-8"?>
-<?mso-contentType ?>
-<FormTemplates xmlns="http://schemas.microsoft.com/sharepoint/v3/contenttype/forms">
-  <Display>DocumentLibraryForm</Display>
-  <Edit>DocumentLibraryForm</Edit>
-  <New>DocumentLibraryForm</New>
-</FormTemplates>
+<b:Sources xmlns:b="http://schemas.openxmlformats.org/officeDocument/2006/bibliography" xmlns="http://schemas.openxmlformats.org/officeDocument/2006/bibliography" SelectedStyle="\APA.XSL" StyleName="APA"/>
 </file>
 
 <file path=customXml/item4.xml><?xml version="1.0" encoding="utf-8"?>
@@ -11760,7 +11771,12 @@
 </file>
 
 <file path=customXml/item5.xml><?xml version="1.0" encoding="utf-8"?>
-<b:Sources xmlns:b="http://schemas.openxmlformats.org/officeDocument/2006/bibliography" xmlns="http://schemas.openxmlformats.org/officeDocument/2006/bibliography" SelectedStyle="\APA.XSL" StyleName="APA"/>
+<?mso-contentType ?>
+<FormTemplates xmlns="http://schemas.microsoft.com/sharepoint/v3/contenttype/forms">
+  <Display>DocumentLibraryForm</Display>
+  <Edit>DocumentLibraryForm</Edit>
+  <New>DocumentLibraryForm</New>
+</FormTemplates>
 </file>
 
 <file path=customXml/itemProps1.xml><?xml version="1.0" encoding="utf-8"?>
@@ -11782,9 +11798,9 @@
 </file>
 
 <file path=customXml/itemProps3.xml><?xml version="1.0" encoding="utf-8"?>
-<ds:datastoreItem xmlns:ds="http://schemas.openxmlformats.org/officeDocument/2006/customXml" ds:itemID="{23F26C92-E6A9-4C4D-A32B-B9694D8050CE}">
+<ds:datastoreItem xmlns:ds="http://schemas.openxmlformats.org/officeDocument/2006/customXml" ds:itemID="{3AFCEF26-E4D4-44A4-9987-F84A15122EA4}">
   <ds:schemaRefs>
-    <ds:schemaRef ds:uri="http://schemas.microsoft.com/sharepoint/v3/contenttype/forms"/>
+    <ds:schemaRef ds:uri="http://schemas.openxmlformats.org/officeDocument/2006/bibliography"/>
   </ds:schemaRefs>
 </ds:datastoreItem>
 </file>
@@ -11810,9 +11826,9 @@
 </file>
 
 <file path=customXml/itemProps5.xml><?xml version="1.0" encoding="utf-8"?>
-<ds:datastoreItem xmlns:ds="http://schemas.openxmlformats.org/officeDocument/2006/customXml" ds:itemID="{3AFCEF26-E4D4-44A4-9987-F84A15122EA4}">
+<ds:datastoreItem xmlns:ds="http://schemas.openxmlformats.org/officeDocument/2006/customXml" ds:itemID="{23F26C92-E6A9-4C4D-A32B-B9694D8050CE}">
   <ds:schemaRefs>
-    <ds:schemaRef ds:uri="http://schemas.openxmlformats.org/officeDocument/2006/bibliography"/>
+    <ds:schemaRef ds:uri="http://schemas.microsoft.com/sharepoint/v3/contenttype/forms"/>
   </ds:schemaRefs>
 </ds:datastoreItem>
 </file>
</xml_diff>